<commit_message>
Completed Lab 2 1.0
</commit_message>
<xml_diff>
--- a/Labs/Lab 1/Q 370 Lab 1 – Getting used to R.docx
+++ b/Labs/Lab 1/Q 370 Lab 1 – Getting used to R.docx
@@ -1,6 +1,6 @@
 
 <file path=word/document.xml><?xml version="1.0" encoding="utf-8"?>
-<w:document xmlns:wpc="http://schemas.microsoft.com/office/word/2010/wordprocessingCanvas" xmlns:mo="http://schemas.microsoft.com/office/mac/office/2008/main" xmlns:mc="http://schemas.openxmlformats.org/markup-compatibility/2006" xmlns:mv="urn:schemas-microsoft-com:mac:vml" xmlns:o="urn:schemas-microsoft-com:office:office" xmlns:r="http://schemas.openxmlformats.org/officeDocument/2006/relationships" xmlns:m="http://schemas.openxmlformats.org/officeDocument/2006/math" xmlns:v="urn:schemas-microsoft-com:vml" xmlns:wp14="http://schemas.microsoft.com/office/word/2010/wordprocessingDrawing" xmlns:wp="http://schemas.openxmlformats.org/drawingml/2006/wordprocessingDrawing" xmlns:w10="urn:schemas-microsoft-com:office:word" xmlns:w="http://schemas.openxmlformats.org/wordprocessingml/2006/main" xmlns:w14="http://schemas.microsoft.com/office/word/2010/wordml" xmlns:w15="http://schemas.microsoft.com/office/word/2012/wordml" xmlns:wpg="http://schemas.microsoft.com/office/word/2010/wordprocessingGroup" xmlns:wpi="http://schemas.microsoft.com/office/word/2010/wordprocessingInk" xmlns:wne="http://schemas.microsoft.com/office/word/2006/wordml" xmlns:wps="http://schemas.microsoft.com/office/word/2010/wordprocessingShape" mc:Ignorable="w14 w15 wp14">
+<w:document xmlns:wpc="http://schemas.microsoft.com/office/word/2010/wordprocessingCanvas" xmlns:cx="http://schemas.microsoft.com/office/drawing/2014/chartex" xmlns:cx1="http://schemas.microsoft.com/office/drawing/2015/9/8/chartex" xmlns:cx2="http://schemas.microsoft.com/office/drawing/2015/10/21/chartex" xmlns:cx3="http://schemas.microsoft.com/office/drawing/2016/5/9/chartex" xmlns:cx4="http://schemas.microsoft.com/office/drawing/2016/5/10/chartex" xmlns:cx5="http://schemas.microsoft.com/office/drawing/2016/5/11/chartex" xmlns:cx6="http://schemas.microsoft.com/office/drawing/2016/5/12/chartex" xmlns:cx7="http://schemas.microsoft.com/office/drawing/2016/5/13/chartex" xmlns:cx8="http://schemas.microsoft.com/office/drawing/2016/5/14/chartex" xmlns:mc="http://schemas.openxmlformats.org/markup-compatibility/2006" xmlns:aink="http://schemas.microsoft.com/office/drawing/2016/ink" xmlns:am3d="http://schemas.microsoft.com/office/drawing/2017/model3d" xmlns:o="urn:schemas-microsoft-com:office:office" xmlns:oel="http://schemas.microsoft.com/office/2019/extlst" xmlns:r="http://schemas.openxmlformats.org/officeDocument/2006/relationships" xmlns:m="http://schemas.openxmlformats.org/officeDocument/2006/math" xmlns:v="urn:schemas-microsoft-com:vml" xmlns:wp14="http://schemas.microsoft.com/office/word/2010/wordprocessingDrawing" xmlns:wp="http://schemas.openxmlformats.org/drawingml/2006/wordprocessingDrawing" xmlns:w10="urn:schemas-microsoft-com:office:word" xmlns:w="http://schemas.openxmlformats.org/wordprocessingml/2006/main" xmlns:w14="http://schemas.microsoft.com/office/word/2010/wordml" xmlns:w15="http://schemas.microsoft.com/office/word/2012/wordml" xmlns:w16cex="http://schemas.microsoft.com/office/word/2018/wordml/cex" xmlns:w16cid="http://schemas.microsoft.com/office/word/2016/wordml/cid" xmlns:w16="http://schemas.microsoft.com/office/word/2018/wordml" xmlns:w16sdtdh="http://schemas.microsoft.com/office/word/2020/wordml/sdtdatahash" xmlns:w16se="http://schemas.microsoft.com/office/word/2015/wordml/symex" xmlns:wpg="http://schemas.microsoft.com/office/word/2010/wordprocessingGroup" xmlns:wpi="http://schemas.microsoft.com/office/word/2010/wordprocessingInk" xmlns:wne="http://schemas.microsoft.com/office/word/2006/wordml" xmlns:wps="http://schemas.microsoft.com/office/word/2010/wordprocessingShape" mc:Ignorable="w14 w15 w16se w16cid w16 w16cex w16sdtdh wp14">
   <w:body>
     <w:p>
       <w:pPr>
@@ -59,7 +59,15 @@
     </w:p>
     <w:p>
       <w:r>
-        <w:t>For all of the questions below, include a printout of the R commands that you used to create your output.</w:t>
+        <w:t xml:space="preserve">For </w:t>
+      </w:r>
+      <w:proofErr w:type="gramStart"/>
+      <w:r>
+        <w:t>all of</w:t>
+      </w:r>
+      <w:proofErr w:type="gramEnd"/>
+      <w:r>
+        <w:t xml:space="preserve"> the questions below, include a printout of the R commands that you used to create your output.</w:t>
       </w:r>
     </w:p>
     <w:p>
@@ -115,7 +123,25 @@
         <w:t>Read in the data file using the command:</w:t>
       </w:r>
       <w:r>
-        <w:t xml:space="preserve"> cities&lt;-read.table("/Users/rgoldsto/Desktop/top200cities.txt", header = TRUE)</w:t>
+        <w:t xml:space="preserve"> cities&lt;-</w:t>
+      </w:r>
+      <w:proofErr w:type="spellStart"/>
+      <w:proofErr w:type="gramStart"/>
+      <w:r>
+        <w:t>read.table</w:t>
+      </w:r>
+      <w:proofErr w:type="spellEnd"/>
+      <w:proofErr w:type="gramEnd"/>
+      <w:r>
+        <w:t>("/Users/</w:t>
+      </w:r>
+      <w:proofErr w:type="spellStart"/>
+      <w:r>
+        <w:t>rgoldsto</w:t>
+      </w:r>
+      <w:proofErr w:type="spellEnd"/>
+      <w:r>
+        <w:t>/Desktop/top200cities.txt", header = TRUE)</w:t>
       </w:r>
       <w:r>
         <w:t xml:space="preserve"> replacing the path</w:t>
@@ -133,7 +159,47 @@
         </w:numPr>
       </w:pPr>
       <w:r>
-        <w:t>Cities has the following variables: rank, city [the city’s name], state, pop2015 [population in 2015], pop2010, pctchange [% change to population from 2010 to 2015], landsqmi [area of city in square miles], landsqkm, popdensity [population density in square miles], popdensitysqkm, latitude [in degrees; larger values are more to the North], longitude [in degrees; larger values are to the West</w:t>
+        <w:t xml:space="preserve">Cities has the following variables: rank, city [the city’s name], state, pop2015 [population in 2015], pop2010, </w:t>
+      </w:r>
+      <w:proofErr w:type="spellStart"/>
+      <w:r>
+        <w:t>pctchange</w:t>
+      </w:r>
+      <w:proofErr w:type="spellEnd"/>
+      <w:r>
+        <w:t xml:space="preserve"> [% change to population from 2010 to 2015], </w:t>
+      </w:r>
+      <w:proofErr w:type="spellStart"/>
+      <w:r>
+        <w:t>landsqmi</w:t>
+      </w:r>
+      <w:proofErr w:type="spellEnd"/>
+      <w:r>
+        <w:t xml:space="preserve"> [area of city in square miles], </w:t>
+      </w:r>
+      <w:proofErr w:type="spellStart"/>
+      <w:r>
+        <w:t>landsqkm</w:t>
+      </w:r>
+      <w:proofErr w:type="spellEnd"/>
+      <w:r>
+        <w:t xml:space="preserve">, </w:t>
+      </w:r>
+      <w:proofErr w:type="spellStart"/>
+      <w:r>
+        <w:t>popdensity</w:t>
+      </w:r>
+      <w:proofErr w:type="spellEnd"/>
+      <w:r>
+        <w:t xml:space="preserve"> [population density in square miles], </w:t>
+      </w:r>
+      <w:proofErr w:type="spellStart"/>
+      <w:r>
+        <w:t>popdensitysqkm</w:t>
+      </w:r>
+      <w:proofErr w:type="spellEnd"/>
+      <w:r>
+        <w:t>, latitude [in degrees; larger values are more to the North], longitude [in degrees; larger values are to the West</w:t>
       </w:r>
       <w:r>
         <w:t>]</w:t>
@@ -178,7 +244,15 @@
         </w:numPr>
       </w:pPr>
       <w:r>
-        <w:t>Show the R command that let’s you answer the question: what is the population density of Miami?</w:t>
+        <w:t xml:space="preserve">Show the R command that </w:t>
+      </w:r>
+      <w:proofErr w:type="spellStart"/>
+      <w:r>
+        <w:t>let’s</w:t>
+      </w:r>
+      <w:proofErr w:type="spellEnd"/>
+      <w:r>
+        <w:t xml:space="preserve"> you answer the question: what is the population density of Miami?</w:t>
       </w:r>
     </w:p>
     <w:p>
@@ -202,13 +276,15 @@
         </w:numPr>
       </w:pPr>
       <w:r>
-        <w:t xml:space="preserve">Make a new data frame called mostcities that </w:t>
-      </w:r>
-      <w:r>
-        <w:t xml:space="preserve">is the same as cities but excluding </w:t>
-      </w:r>
-      <w:r>
-        <w:t xml:space="preserve">cities with growth more than 30% or longitudes &gt; 140 degrees (Hawaii and Alaska).  Now </w:t>
+        <w:t xml:space="preserve">Make a new data frame called </w:t>
+      </w:r>
+      <w:proofErr w:type="spellStart"/>
+      <w:r>
+        <w:t>mostcities</w:t>
+      </w:r>
+      <w:proofErr w:type="spellEnd"/>
+      <w:r>
+        <w:t xml:space="preserve"> that is the same as cities but excluding cities with growth more than 30% or longitudes &gt; 140 degrees (Hawaii and Alaska).  Now </w:t>
       </w:r>
       <w:r>
         <w:t>show the</w:t>
@@ -220,7 +296,15 @@
         <w:t>that plots (using “plot”)</w:t>
       </w:r>
       <w:r>
-        <w:t xml:space="preserve"> the percentage change in mostcities as a function of longitude.  The plot should have one circle for each of the remaining 196 cities.</w:t>
+        <w:t xml:space="preserve"> the percentage change in </w:t>
+      </w:r>
+      <w:proofErr w:type="spellStart"/>
+      <w:r>
+        <w:t>mostcities</w:t>
+      </w:r>
+      <w:proofErr w:type="spellEnd"/>
+      <w:r>
+        <w:t xml:space="preserve"> as a function of longitude.  The plot should have one circle for each of the remaining 196 cities.</w:t>
       </w:r>
       <w:r>
         <w:t xml:space="preserve">  Looking at this plot, describe how recent growth of cities in America varies with their East-West location.</w:t>
@@ -238,11 +322,16 @@
         <w:t>Make a new data frame</w:t>
       </w:r>
       <w:r>
-        <w:t xml:space="preserve"> called contiguo</w:t>
+        <w:t xml:space="preserve"> called </w:t>
+      </w:r>
+      <w:proofErr w:type="spellStart"/>
+      <w:r>
+        <w:t>contiguo</w:t>
       </w:r>
       <w:r>
         <w:t>US</w:t>
       </w:r>
+      <w:proofErr w:type="spellEnd"/>
       <w:r>
         <w:t xml:space="preserve"> that is </w:t>
       </w:r>
@@ -263,6 +352,9 @@
         <w:br/>
       </w:r>
       <w:r>
+        <w:rPr>
+          <w:noProof/>
+        </w:rPr>
         <w:drawing>
           <wp:inline distT="0" distB="0" distL="0" distR="0" wp14:anchorId="4535D49F" wp14:editId="0B22B43D">
             <wp:extent cx="5943600" cy="3796665"/>
@@ -302,28 +394,30 @@
     </w:p>
     <w:p>
       <w:pPr>
+        <w:ind w:left="720"/>
+      </w:pPr>
+      <w:r>
+        <w:t>11.</w:t>
+      </w:r>
+      <w:r>
+        <w:t xml:space="preserve"> Make a plot of the most densely populated 20 cities in the contiguous US.  </w:t>
+      </w:r>
+      <w:r>
+        <w:t xml:space="preserve">You’ll probably want to first (reverse) order the cities in terms of population density and then extract a subset of 20 of the cities.  </w:t>
+      </w:r>
+      <w:r>
+        <w:t>It should look something like:</w:t>
+      </w:r>
+    </w:p>
+    <w:p>
+      <w:pPr>
         <w:ind w:left="360"/>
       </w:pPr>
       <w:r>
-        <w:t>11.</w:t>
-      </w:r>
-      <w:r>
-        <w:t xml:space="preserve"> Make a plot of the most densely populated 20 cities in the contiguous US.  </w:t>
-      </w:r>
-      <w:r>
-        <w:t xml:space="preserve">You’ll probably want to first (reverse) order the cities in terms of population density and then extract a subset of 20 of the cities.  </w:t>
-      </w:r>
-      <w:bookmarkStart w:id="0" w:name="_GoBack"/>
-      <w:bookmarkEnd w:id="0"/>
-      <w:r>
-        <w:t>It should look something like:</w:t>
-      </w:r>
-    </w:p>
-    <w:p>
-      <w:pPr>
-        <w:ind w:left="360"/>
-      </w:pPr>
-      <w:r>
+        <w:rPr>
+          <w:noProof/>
+        </w:rPr>
+        <w:lastRenderedPageBreak/>
         <w:drawing>
           <wp:inline distT="0" distB="0" distL="0" distR="0" wp14:anchorId="26FEDF93" wp14:editId="18263435">
             <wp:extent cx="5943600" cy="3796665"/>
@@ -383,13 +477,26 @@
         <w:t xml:space="preserve">: </w:t>
       </w:r>
       <w:r>
-        <w:t xml:space="preserve">According to Zipf’s Law, </w:t>
+        <w:t xml:space="preserve">According to </w:t>
+      </w:r>
+      <w:proofErr w:type="spellStart"/>
+      <w:r>
+        <w:t>Zipf’s</w:t>
+      </w:r>
+      <w:proofErr w:type="spellEnd"/>
+      <w:r>
+        <w:t xml:space="preserve"> Law, </w:t>
       </w:r>
       <w:r>
         <w:t xml:space="preserve">there is a </w:t>
       </w:r>
-      <w:r>
-        <w:t xml:space="preserve">fairly strict </w:t>
+      <w:proofErr w:type="gramStart"/>
+      <w:r>
+        <w:t>fairly strict</w:t>
+      </w:r>
+      <w:proofErr w:type="gramEnd"/>
+      <w:r>
+        <w:t xml:space="preserve"> </w:t>
       </w:r>
       <w:r>
         <w:t xml:space="preserve">relation between the rank order of a city (1 = New York, 2 = Los Angeles, etc.) in terms of its population and its </w:t>
@@ -414,13 +521,7 @@
             <w:rPr>
               <w:rFonts w:ascii="Cambria Math" w:hAnsi="Cambria Math"/>
             </w:rPr>
-            <m:t>Population</m:t>
-          </m:r>
-          <m:r>
-            <w:rPr>
-              <w:rFonts w:ascii="Cambria Math" w:hAnsi="Cambria Math"/>
-            </w:rPr>
-            <m:t xml:space="preserve"> ∝</m:t>
+            <m:t>Population ∝</m:t>
           </m:r>
           <m:sSup>
             <m:sSupPr>
@@ -500,7 +601,15 @@
         <w:t>, then the data will be well fit by a straight line, and furthermore, the slope of that line should be -1.  Show what this plot looks like.  Does a straight line fit the log transformed data</w:t>
       </w:r>
       <w:r>
-        <w:t xml:space="preserve"> well (you could use the “lm” procedure as one way to find the best fitting linear relation between variables)</w:t>
+        <w:t xml:space="preserve"> well (you could use the “</w:t>
+      </w:r>
+      <w:proofErr w:type="spellStart"/>
+      <w:r>
+        <w:t>lm</w:t>
+      </w:r>
+      <w:proofErr w:type="spellEnd"/>
+      <w:r>
+        <w:t>” procedure as one way to find the best fitting linear relation between variables)</w:t>
       </w:r>
       <w:r>
         <w:t xml:space="preserve">?  Is the slope of that line </w:t>
@@ -546,8 +655,8 @@
 </file>
 
 <file path=word/numbering.xml><?xml version="1.0" encoding="utf-8"?>
-<w:numbering xmlns:wpc="http://schemas.microsoft.com/office/word/2010/wordprocessingCanvas" xmlns:mo="http://schemas.microsoft.com/office/mac/office/2008/main" xmlns:mc="http://schemas.openxmlformats.org/markup-compatibility/2006" xmlns:mv="urn:schemas-microsoft-com:mac:vml" xmlns:o="urn:schemas-microsoft-com:office:office" xmlns:r="http://schemas.openxmlformats.org/officeDocument/2006/relationships" xmlns:m="http://schemas.openxmlformats.org/officeDocument/2006/math" xmlns:v="urn:schemas-microsoft-com:vml" xmlns:wp14="http://schemas.microsoft.com/office/word/2010/wordprocessingDrawing" xmlns:wp="http://schemas.openxmlformats.org/drawingml/2006/wordprocessingDrawing" xmlns:w10="urn:schemas-microsoft-com:office:word" xmlns:w="http://schemas.openxmlformats.org/wordprocessingml/2006/main" xmlns:w14="http://schemas.microsoft.com/office/word/2010/wordml" xmlns:w15="http://schemas.microsoft.com/office/word/2012/wordml" xmlns:wpg="http://schemas.microsoft.com/office/word/2010/wordprocessingGroup" xmlns:wpi="http://schemas.microsoft.com/office/word/2010/wordprocessingInk" xmlns:wne="http://schemas.microsoft.com/office/word/2006/wordml" xmlns:wps="http://schemas.microsoft.com/office/word/2010/wordprocessingShape" mc:Ignorable="w14 w15 wp14">
-  <w:abstractNum w:abstractNumId="0">
+<w:numbering xmlns:wpc="http://schemas.microsoft.com/office/word/2010/wordprocessingCanvas" xmlns:cx="http://schemas.microsoft.com/office/drawing/2014/chartex" xmlns:cx1="http://schemas.microsoft.com/office/drawing/2015/9/8/chartex" xmlns:cx2="http://schemas.microsoft.com/office/drawing/2015/10/21/chartex" xmlns:cx3="http://schemas.microsoft.com/office/drawing/2016/5/9/chartex" xmlns:cx4="http://schemas.microsoft.com/office/drawing/2016/5/10/chartex" xmlns:cx5="http://schemas.microsoft.com/office/drawing/2016/5/11/chartex" xmlns:cx6="http://schemas.microsoft.com/office/drawing/2016/5/12/chartex" xmlns:cx7="http://schemas.microsoft.com/office/drawing/2016/5/13/chartex" xmlns:cx8="http://schemas.microsoft.com/office/drawing/2016/5/14/chartex" xmlns:mc="http://schemas.openxmlformats.org/markup-compatibility/2006" xmlns:aink="http://schemas.microsoft.com/office/drawing/2016/ink" xmlns:am3d="http://schemas.microsoft.com/office/drawing/2017/model3d" xmlns:o="urn:schemas-microsoft-com:office:office" xmlns:oel="http://schemas.microsoft.com/office/2019/extlst" xmlns:r="http://schemas.openxmlformats.org/officeDocument/2006/relationships" xmlns:m="http://schemas.openxmlformats.org/officeDocument/2006/math" xmlns:v="urn:schemas-microsoft-com:vml" xmlns:wp14="http://schemas.microsoft.com/office/word/2010/wordprocessingDrawing" xmlns:wp="http://schemas.openxmlformats.org/drawingml/2006/wordprocessingDrawing" xmlns:w10="urn:schemas-microsoft-com:office:word" xmlns:w="http://schemas.openxmlformats.org/wordprocessingml/2006/main" xmlns:w14="http://schemas.microsoft.com/office/word/2010/wordml" xmlns:w15="http://schemas.microsoft.com/office/word/2012/wordml" xmlns:w16cex="http://schemas.microsoft.com/office/word/2018/wordml/cex" xmlns:w16cid="http://schemas.microsoft.com/office/word/2016/wordml/cid" xmlns:w16="http://schemas.microsoft.com/office/word/2018/wordml" xmlns:w16sdtdh="http://schemas.microsoft.com/office/word/2020/wordml/sdtdatahash" xmlns:w16se="http://schemas.microsoft.com/office/word/2015/wordml/symex" xmlns:wpg="http://schemas.microsoft.com/office/word/2010/wordprocessingGroup" xmlns:wpi="http://schemas.microsoft.com/office/word/2010/wordprocessingInk" xmlns:wne="http://schemas.microsoft.com/office/word/2006/wordml" xmlns:wps="http://schemas.microsoft.com/office/word/2010/wordprocessingShape" mc:Ignorable="w14 w15 w16se w16cid w16 w16cex w16sdtdh wp14">
+  <w:abstractNum w:abstractNumId="0" w15:restartNumberingAfterBreak="0">
     <w:nsid w:val="38683955"/>
     <w:multiLevelType w:val="hybridMultilevel"/>
     <w:tmpl w:val="030C3C4C"/>
@@ -636,14 +745,14 @@
       </w:pPr>
     </w:lvl>
   </w:abstractNum>
-  <w:num w:numId="1">
+  <w:num w:numId="1" w16cid:durableId="86199767">
     <w:abstractNumId w:val="0"/>
   </w:num>
 </w:numbering>
 </file>
 
 <file path=word/styles.xml><?xml version="1.0" encoding="utf-8"?>
-<w:styles xmlns:mc="http://schemas.openxmlformats.org/markup-compatibility/2006" xmlns:r="http://schemas.openxmlformats.org/officeDocument/2006/relationships" xmlns:w="http://schemas.openxmlformats.org/wordprocessingml/2006/main" xmlns:w14="http://schemas.microsoft.com/office/word/2010/wordml" xmlns:w15="http://schemas.microsoft.com/office/word/2012/wordml" mc:Ignorable="w14 w15">
+<w:styles xmlns:mc="http://schemas.openxmlformats.org/markup-compatibility/2006" xmlns:r="http://schemas.openxmlformats.org/officeDocument/2006/relationships" xmlns:w="http://schemas.openxmlformats.org/wordprocessingml/2006/main" xmlns:w14="http://schemas.microsoft.com/office/word/2010/wordml" xmlns:w15="http://schemas.microsoft.com/office/word/2012/wordml" xmlns:w16cex="http://schemas.microsoft.com/office/word/2018/wordml/cex" xmlns:w16cid="http://schemas.microsoft.com/office/word/2016/wordml/cid" xmlns:w16="http://schemas.microsoft.com/office/word/2018/wordml" xmlns:w16sdtdh="http://schemas.microsoft.com/office/word/2020/wordml/sdtdatahash" xmlns:w16se="http://schemas.microsoft.com/office/word/2015/wordml/symex" mc:Ignorable="w14 w15 w16se w16cid w16 w16cex w16sdtdh">
   <w:docDefaults>
     <w:rPrDefault>
       <w:rPr>
@@ -655,7 +764,7 @@
     </w:rPrDefault>
     <w:pPrDefault/>
   </w:docDefaults>
-  <w:latentStyles w:defLockedState="0" w:defUIPriority="99" w:defSemiHidden="0" w:defUnhideWhenUsed="0" w:defQFormat="0" w:count="380">
+  <w:latentStyles w:defLockedState="0" w:defUIPriority="99" w:defSemiHidden="0" w:defUnhideWhenUsed="0" w:defQFormat="0" w:count="376">
     <w:lsdException w:name="Normal" w:uiPriority="0" w:qFormat="1"/>
     <w:lsdException w:name="heading 1" w:uiPriority="9" w:qFormat="1"/>
     <w:lsdException w:name="heading 2" w:semiHidden="1" w:uiPriority="9" w:unhideWhenUsed="1" w:qFormat="1"/>
@@ -812,15 +921,6 @@
     <w:lsdException w:name="Balloon Text" w:semiHidden="1" w:unhideWhenUsed="1"/>
     <w:lsdException w:name="Table Grid" w:uiPriority="39"/>
     <w:lsdException w:name="Table Theme" w:semiHidden="1" w:unhideWhenUsed="1"/>
-    <w:lsdException w:name="Note Level 1" w:semiHidden="1" w:unhideWhenUsed="1"/>
-    <w:lsdException w:name="Note Level 2" w:semiHidden="1" w:unhideWhenUsed="1"/>
-    <w:lsdException w:name="Note Level 3" w:semiHidden="1" w:unhideWhenUsed="1"/>
-    <w:lsdException w:name="Note Level 4" w:semiHidden="1" w:unhideWhenUsed="1"/>
-    <w:lsdException w:name="Note Level 5" w:semiHidden="1" w:unhideWhenUsed="1"/>
-    <w:lsdException w:name="Note Level 6" w:semiHidden="1" w:unhideWhenUsed="1"/>
-    <w:lsdException w:name="Note Level 7" w:semiHidden="1" w:unhideWhenUsed="1"/>
-    <w:lsdException w:name="Note Level 8" w:semiHidden="1" w:unhideWhenUsed="1"/>
-    <w:lsdException w:name="Note Level 9" w:semiHidden="1" w:unhideWhenUsed="1"/>
     <w:lsdException w:name="Placeholder Text" w:semiHidden="1"/>
     <w:lsdException w:name="No Spacing" w:uiPriority="1" w:qFormat="1"/>
     <w:lsdException w:name="Light Shading" w:uiPriority="60"/>

</xml_diff>